<commit_message>
update local_reference.docx - fix page layout; fix TOC1 para style
</commit_message>
<xml_diff>
--- a/local_reference.docx
+++ b/local_reference.docx
@@ -1,6 +1,6 @@
 
 <file path=word/document.xml><?xml version="1.0" encoding="utf-8"?>
-<w:document xmlns:wpc="http://schemas.microsoft.com/office/word/2010/wordprocessingCanvas" xmlns:cx="http://schemas.microsoft.com/office/drawing/2014/chartex" xmlns:cx1="http://schemas.microsoft.com/office/drawing/2015/9/8/chartex" xmlns:cx2="http://schemas.microsoft.com/office/drawing/2015/10/21/chartex" xmlns:cx3="http://schemas.microsoft.com/office/drawing/2016/5/9/chartex" xmlns:cx4="http://schemas.microsoft.com/office/drawing/2016/5/10/chartex" xmlns:cx5="http://schemas.microsoft.com/office/drawing/2016/5/11/chartex" xmlns:cx6="http://schemas.microsoft.com/office/drawing/2016/5/12/chartex" xmlns:cx7="http://schemas.microsoft.com/office/drawing/2016/5/13/chartex" xmlns:cx8="http://schemas.microsoft.com/office/drawing/2016/5/14/chartex" xmlns:mc="http://schemas.openxmlformats.org/markup-compatibility/2006" xmlns:aink="http://schemas.microsoft.com/office/drawing/2016/ink" xmlns:am3d="http://schemas.microsoft.com/office/drawing/2017/model3d" xmlns:o="urn:schemas-microsoft-com:office:office" xmlns:oel="http://schemas.microsoft.com/office/2019/extlst" xmlns:r="http://schemas.openxmlformats.org/officeDocument/2006/relationships" xmlns:m="http://schemas.openxmlformats.org/officeDocument/2006/math" xmlns:v="urn:schemas-microsoft-com:vml" xmlns:wp14="http://schemas.microsoft.com/office/word/2010/wordprocessingDrawing" xmlns:wp="http://schemas.openxmlformats.org/drawingml/2006/wordprocessingDrawing" xmlns:w10="urn:schemas-microsoft-com:office:word" xmlns:w="http://schemas.openxmlformats.org/wordprocessingml/2006/main" xmlns:w14="http://schemas.microsoft.com/office/word/2010/wordml" xmlns:w15="http://schemas.microsoft.com/office/word/2012/wordml" xmlns:w16cex="http://schemas.microsoft.com/office/word/2018/wordml/cex" xmlns:w16cid="http://schemas.microsoft.com/office/word/2016/wordml/cid" xmlns:w16="http://schemas.microsoft.com/office/word/2018/wordml" xmlns:w16sdtdh="http://schemas.microsoft.com/office/word/2020/wordml/sdtdatahash" xmlns:w16se="http://schemas.microsoft.com/office/word/2015/wordml/symex" xmlns:wpg="http://schemas.microsoft.com/office/word/2010/wordprocessingGroup" xmlns:wpi="http://schemas.microsoft.com/office/word/2010/wordprocessingInk" xmlns:wne="http://schemas.microsoft.com/office/word/2006/wordml" xmlns:wps="http://schemas.microsoft.com/office/word/2010/wordprocessingShape" mc:Ignorable="w14 w15 w16se w16cid w16 w16cex w16sdtdh wp14">
+<w:document xmlns:wpc="http://schemas.microsoft.com/office/word/2010/wordprocessingCanvas" xmlns:cx="http://schemas.microsoft.com/office/drawing/2014/chartex" xmlns:cx1="http://schemas.microsoft.com/office/drawing/2015/9/8/chartex" xmlns:cx2="http://schemas.microsoft.com/office/drawing/2015/10/21/chartex" xmlns:cx3="http://schemas.microsoft.com/office/drawing/2016/5/9/chartex" xmlns:cx4="http://schemas.microsoft.com/office/drawing/2016/5/10/chartex" xmlns:cx5="http://schemas.microsoft.com/office/drawing/2016/5/11/chartex" xmlns:cx6="http://schemas.microsoft.com/office/drawing/2016/5/12/chartex" xmlns:cx7="http://schemas.microsoft.com/office/drawing/2016/5/13/chartex" xmlns:cx8="http://schemas.microsoft.com/office/drawing/2016/5/14/chartex" xmlns:mc="http://schemas.openxmlformats.org/markup-compatibility/2006" xmlns:aink="http://schemas.microsoft.com/office/drawing/2016/ink" xmlns:am3d="http://schemas.microsoft.com/office/drawing/2017/model3d" xmlns:o="urn:schemas-microsoft-com:office:office" xmlns:oel="http://schemas.microsoft.com/office/2019/extlst" xmlns:r="http://schemas.openxmlformats.org/officeDocument/2006/relationships" xmlns:m="http://schemas.openxmlformats.org/officeDocument/2006/math" xmlns:v="urn:schemas-microsoft-com:vml" xmlns:wp14="http://schemas.microsoft.com/office/word/2010/wordprocessingDrawing" xmlns:wp="http://schemas.openxmlformats.org/drawingml/2006/wordprocessingDrawing" xmlns:w10="urn:schemas-microsoft-com:office:word" xmlns:w="http://schemas.openxmlformats.org/wordprocessingml/2006/main" xmlns:w14="http://schemas.microsoft.com/office/word/2010/wordml" xmlns:w15="http://schemas.microsoft.com/office/word/2012/wordml" xmlns:w16cex="http://schemas.microsoft.com/office/word/2018/wordml/cex" xmlns:w16cid="http://schemas.microsoft.com/office/word/2016/wordml/cid" xmlns:w16="http://schemas.microsoft.com/office/word/2018/wordml" xmlns:w16du="http://schemas.microsoft.com/office/word/2023/wordml/word16du" xmlns:w16sdtdh="http://schemas.microsoft.com/office/word/2020/wordml/sdtdatahash" xmlns:w16se="http://schemas.microsoft.com/office/word/2015/wordml/symex" xmlns:wpg="http://schemas.microsoft.com/office/word/2010/wordprocessingGroup" xmlns:wpi="http://schemas.microsoft.com/office/word/2010/wordprocessingInk" xmlns:wne="http://schemas.microsoft.com/office/word/2006/wordml" xmlns:wps="http://schemas.microsoft.com/office/word/2010/wordprocessingShape" mc:Ignorable="w14 w15 w16se w16cid w16 w16cex w16sdtdh w16du wp14">
   <w:body>
     <w:p>
       <w:pPr>
@@ -12,11 +12,21 @@
       <w:r>
         <w:instrText xml:space="preserve">if </w:instrText>
       </w:r>
-      <w:fldSimple w:instr=" section ">
-        <w:r>
-          <w:instrText>1</w:instrText>
-        </w:r>
-      </w:fldSimple>
+      <w:r>
+        <w:fldChar w:fldCharType="begin"/>
+      </w:r>
+      <w:r>
+        <w:instrText xml:space="preserve"> section </w:instrText>
+      </w:r>
+      <w:r>
+        <w:fldChar w:fldCharType="separate"/>
+      </w:r>
+      <w:r>
+        <w:instrText>1</w:instrText>
+      </w:r>
+      <w:r>
+        <w:fldChar w:fldCharType="end"/>
+      </w:r>
       <w:r>
         <w:instrText>="1" "</w:instrText>
       </w:r>
@@ -59,8 +69,8 @@
           <w:footerReference w:type="even" r:id="rId10"/>
           <w:footerReference w:type="default" r:id="rId11"/>
           <w:footerReference w:type="first" r:id="rId12"/>
-          <w:pgSz w:w="8419" w:h="11906" w:orient="landscape"/>
-          <w:pgMar w:top="720" w:right="817" w:bottom="720" w:left="720" w:header="567" w:footer="567" w:gutter="0"/>
+          <w:pgSz w:w="8391" w:h="11906" w:code="11"/>
+          <w:pgMar w:top="817" w:right="720" w:bottom="720" w:left="720" w:header="567" w:footer="567" w:gutter="0"/>
           <w:cols w:space="425"/>
           <w:titlePg/>
           <w:docGrid w:linePitch="300" w:charSpace="-4333"/>
@@ -1055,12 +1065,12 @@
         <w:tblLook w:val="0460" w:firstRow="1" w:lastRow="1" w:firstColumn="0" w:lastColumn="0" w:noHBand="0" w:noVBand="1"/>
       </w:tblPr>
       <w:tblGrid>
-        <w:gridCol w:w="1145"/>
-        <w:gridCol w:w="1145"/>
-        <w:gridCol w:w="1148"/>
-        <w:gridCol w:w="1148"/>
-        <w:gridCol w:w="1148"/>
-        <w:gridCol w:w="1148"/>
+        <w:gridCol w:w="1158"/>
+        <w:gridCol w:w="1157"/>
+        <w:gridCol w:w="1159"/>
+        <w:gridCol w:w="1159"/>
+        <w:gridCol w:w="1159"/>
+        <w:gridCol w:w="1159"/>
       </w:tblGrid>
       <w:tr>
         <w:trPr>
@@ -1997,8 +2007,8 @@
         <w:tblLook w:val="0620" w:firstRow="1" w:lastRow="0" w:firstColumn="0" w:lastColumn="0" w:noHBand="1" w:noVBand="1"/>
       </w:tblPr>
       <w:tblGrid>
-        <w:gridCol w:w="1721"/>
-        <w:gridCol w:w="1881"/>
+        <w:gridCol w:w="1755"/>
+        <w:gridCol w:w="1916"/>
         <w:gridCol w:w="656"/>
         <w:gridCol w:w="656"/>
         <w:gridCol w:w="656"/>
@@ -2344,7 +2354,7 @@
         <w:tblLook w:val="07C0" w:firstRow="0" w:lastRow="1" w:firstColumn="1" w:lastColumn="1" w:noHBand="1" w:noVBand="1"/>
       </w:tblPr>
       <w:tblGrid>
-        <w:gridCol w:w="6882"/>
+        <w:gridCol w:w="6951"/>
       </w:tblGrid>
       <w:tr>
         <w:trPr>
@@ -5063,22 +5073,22 @@
         <w:rPr>
           <w:rStyle w:val="NormalTok"/>
         </w:rPr>
+        <w:t xml:space="preserve">    </w:t>
+      </w:r>
+      <w:r>
+        <w:rPr>
+          <w:rStyle w:val="CommentTok"/>
+        </w:rPr>
+        <w:t># Versions should comply with PEP 440:</w:t>
+      </w:r>
+      <w:r>
+        <w:br/>
+      </w:r>
+      <w:r>
+        <w:rPr>
+          <w:rStyle w:val="NormalTok"/>
+        </w:rPr>
         <w:lastRenderedPageBreak/>
-        <w:t xml:space="preserve">    </w:t>
-      </w:r>
-      <w:r>
-        <w:rPr>
-          <w:rStyle w:val="CommentTok"/>
-        </w:rPr>
-        <w:t># Versions should comply with PEP 440:</w:t>
-      </w:r>
-      <w:r>
-        <w:br/>
-      </w:r>
-      <w:r>
-        <w:rPr>
-          <w:rStyle w:val="NormalTok"/>
-        </w:rPr>
         <w:t xml:space="preserve">    </w:t>
       </w:r>
       <w:r>
@@ -5286,7 +5296,7 @@
         <w:tblLook w:val="07E0" w:firstRow="1" w:lastRow="1" w:firstColumn="1" w:lastColumn="1" w:noHBand="1" w:noVBand="1"/>
       </w:tblPr>
       <w:tblGrid>
-        <w:gridCol w:w="5427"/>
+        <w:gridCol w:w="5496"/>
         <w:gridCol w:w="773"/>
         <w:gridCol w:w="682"/>
       </w:tblGrid>
@@ -5432,8 +5442,8 @@
       <w:pPr>
         <w:pStyle w:val="GraphicAnchor"/>
         <w:sectPr>
-          <w:pgSz w:w="8419" w:h="11906" w:orient="landscape"/>
-          <w:pgMar w:top="720" w:right="817" w:bottom="720" w:left="720" w:header="567" w:footer="567" w:gutter="0"/>
+          <w:pgSz w:w="8391" w:h="11906" w:code="11"/>
+          <w:pgMar w:top="817" w:right="720" w:bottom="720" w:left="720" w:header="567" w:footer="567" w:gutter="0"/>
           <w:cols w:space="425"/>
           <w:titlePg/>
           <w:docGrid w:linePitch="300" w:charSpace="-4333"/>
@@ -5510,8 +5520,8 @@
     </w:p>
     <w:sectPr>
       <w:footerReference w:type="first" r:id="rId15"/>
-      <w:pgSz w:w="8419" w:h="11906" w:orient="landscape"/>
-      <w:pgMar w:top="720" w:right="817" w:bottom="720" w:left="720" w:header="851" w:footer="992" w:gutter="0"/>
+      <w:pgSz w:w="8391" w:h="11906" w:code="11"/>
+      <w:pgMar w:top="817" w:right="720" w:bottom="720" w:left="720" w:header="851" w:footer="992" w:gutter="0"/>
       <w:cols w:space="425"/>
       <w:vAlign w:val="bottom"/>
       <w:titlePg/>
@@ -5522,7 +5532,7 @@
 </file>
 
 <file path=word/endnotes.xml><?xml version="1.0" encoding="utf-8"?>
-<w:endnotes xmlns:wpc="http://schemas.microsoft.com/office/word/2010/wordprocessingCanvas" xmlns:cx="http://schemas.microsoft.com/office/drawing/2014/chartex" xmlns:cx1="http://schemas.microsoft.com/office/drawing/2015/9/8/chartex" xmlns:cx2="http://schemas.microsoft.com/office/drawing/2015/10/21/chartex" xmlns:cx3="http://schemas.microsoft.com/office/drawing/2016/5/9/chartex" xmlns:cx4="http://schemas.microsoft.com/office/drawing/2016/5/10/chartex" xmlns:cx5="http://schemas.microsoft.com/office/drawing/2016/5/11/chartex" xmlns:cx6="http://schemas.microsoft.com/office/drawing/2016/5/12/chartex" xmlns:cx7="http://schemas.microsoft.com/office/drawing/2016/5/13/chartex" xmlns:cx8="http://schemas.microsoft.com/office/drawing/2016/5/14/chartex" xmlns:mc="http://schemas.openxmlformats.org/markup-compatibility/2006" xmlns:aink="http://schemas.microsoft.com/office/drawing/2016/ink" xmlns:am3d="http://schemas.microsoft.com/office/drawing/2017/model3d" xmlns:o="urn:schemas-microsoft-com:office:office" xmlns:oel="http://schemas.microsoft.com/office/2019/extlst" xmlns:r="http://schemas.openxmlformats.org/officeDocument/2006/relationships" xmlns:m="http://schemas.openxmlformats.org/officeDocument/2006/math" xmlns:v="urn:schemas-microsoft-com:vml" xmlns:wp14="http://schemas.microsoft.com/office/word/2010/wordprocessingDrawing" xmlns:wp="http://schemas.openxmlformats.org/drawingml/2006/wordprocessingDrawing" xmlns:w10="urn:schemas-microsoft-com:office:word" xmlns:w="http://schemas.openxmlformats.org/wordprocessingml/2006/main" xmlns:w14="http://schemas.microsoft.com/office/word/2010/wordml" xmlns:w15="http://schemas.microsoft.com/office/word/2012/wordml" xmlns:w16cex="http://schemas.microsoft.com/office/word/2018/wordml/cex" xmlns:w16cid="http://schemas.microsoft.com/office/word/2016/wordml/cid" xmlns:w16="http://schemas.microsoft.com/office/word/2018/wordml" xmlns:w16sdtdh="http://schemas.microsoft.com/office/word/2020/wordml/sdtdatahash" xmlns:w16se="http://schemas.microsoft.com/office/word/2015/wordml/symex" xmlns:wpg="http://schemas.microsoft.com/office/word/2010/wordprocessingGroup" xmlns:wpi="http://schemas.microsoft.com/office/word/2010/wordprocessingInk" xmlns:wne="http://schemas.microsoft.com/office/word/2006/wordml" xmlns:wps="http://schemas.microsoft.com/office/word/2010/wordprocessingShape" mc:Ignorable="w14 w15 w16se w16cid w16 w16cex w16sdtdh wp14">
+<w:endnotes xmlns:wpc="http://schemas.microsoft.com/office/word/2010/wordprocessingCanvas" xmlns:cx="http://schemas.microsoft.com/office/drawing/2014/chartex" xmlns:cx1="http://schemas.microsoft.com/office/drawing/2015/9/8/chartex" xmlns:cx2="http://schemas.microsoft.com/office/drawing/2015/10/21/chartex" xmlns:cx3="http://schemas.microsoft.com/office/drawing/2016/5/9/chartex" xmlns:cx4="http://schemas.microsoft.com/office/drawing/2016/5/10/chartex" xmlns:cx5="http://schemas.microsoft.com/office/drawing/2016/5/11/chartex" xmlns:cx6="http://schemas.microsoft.com/office/drawing/2016/5/12/chartex" xmlns:cx7="http://schemas.microsoft.com/office/drawing/2016/5/13/chartex" xmlns:cx8="http://schemas.microsoft.com/office/drawing/2016/5/14/chartex" xmlns:mc="http://schemas.openxmlformats.org/markup-compatibility/2006" xmlns:aink="http://schemas.microsoft.com/office/drawing/2016/ink" xmlns:am3d="http://schemas.microsoft.com/office/drawing/2017/model3d" xmlns:o="urn:schemas-microsoft-com:office:office" xmlns:oel="http://schemas.microsoft.com/office/2019/extlst" xmlns:r="http://schemas.openxmlformats.org/officeDocument/2006/relationships" xmlns:m="http://schemas.openxmlformats.org/officeDocument/2006/math" xmlns:v="urn:schemas-microsoft-com:vml" xmlns:wp14="http://schemas.microsoft.com/office/word/2010/wordprocessingDrawing" xmlns:wp="http://schemas.openxmlformats.org/drawingml/2006/wordprocessingDrawing" xmlns:w10="urn:schemas-microsoft-com:office:word" xmlns:w="http://schemas.openxmlformats.org/wordprocessingml/2006/main" xmlns:w14="http://schemas.microsoft.com/office/word/2010/wordml" xmlns:w15="http://schemas.microsoft.com/office/word/2012/wordml" xmlns:w16cex="http://schemas.microsoft.com/office/word/2018/wordml/cex" xmlns:w16cid="http://schemas.microsoft.com/office/word/2016/wordml/cid" xmlns:w16="http://schemas.microsoft.com/office/word/2018/wordml" xmlns:w16du="http://schemas.microsoft.com/office/word/2023/wordml/word16du" xmlns:w16sdtdh="http://schemas.microsoft.com/office/word/2020/wordml/sdtdatahash" xmlns:w16se="http://schemas.microsoft.com/office/word/2015/wordml/symex" xmlns:wpg="http://schemas.microsoft.com/office/word/2010/wordprocessingGroup" xmlns:wpi="http://schemas.microsoft.com/office/word/2010/wordprocessingInk" xmlns:wne="http://schemas.microsoft.com/office/word/2006/wordml" xmlns:wps="http://schemas.microsoft.com/office/word/2010/wordprocessingShape" mc:Ignorable="w14 w15 w16se w16cid w16 w16cex w16sdtdh w16du wp14">
   <w:endnote w:type="separator" w:id="-1">
     <w:p>
       <w:r>
@@ -5541,7 +5551,7 @@
 </file>
 
 <file path=word/footer1.xml><?xml version="1.0" encoding="utf-8"?>
-<w:ftr xmlns:wpc="http://schemas.microsoft.com/office/word/2010/wordprocessingCanvas" xmlns:cx="http://schemas.microsoft.com/office/drawing/2014/chartex" xmlns:cx1="http://schemas.microsoft.com/office/drawing/2015/9/8/chartex" xmlns:cx2="http://schemas.microsoft.com/office/drawing/2015/10/21/chartex" xmlns:cx3="http://schemas.microsoft.com/office/drawing/2016/5/9/chartex" xmlns:cx4="http://schemas.microsoft.com/office/drawing/2016/5/10/chartex" xmlns:cx5="http://schemas.microsoft.com/office/drawing/2016/5/11/chartex" xmlns:cx6="http://schemas.microsoft.com/office/drawing/2016/5/12/chartex" xmlns:cx7="http://schemas.microsoft.com/office/drawing/2016/5/13/chartex" xmlns:cx8="http://schemas.microsoft.com/office/drawing/2016/5/14/chartex" xmlns:mc="http://schemas.openxmlformats.org/markup-compatibility/2006" xmlns:aink="http://schemas.microsoft.com/office/drawing/2016/ink" xmlns:am3d="http://schemas.microsoft.com/office/drawing/2017/model3d" xmlns:o="urn:schemas-microsoft-com:office:office" xmlns:oel="http://schemas.microsoft.com/office/2019/extlst" xmlns:r="http://schemas.openxmlformats.org/officeDocument/2006/relationships" xmlns:m="http://schemas.openxmlformats.org/officeDocument/2006/math" xmlns:v="urn:schemas-microsoft-com:vml" xmlns:wp14="http://schemas.microsoft.com/office/word/2010/wordprocessingDrawing" xmlns:wp="http://schemas.openxmlformats.org/drawingml/2006/wordprocessingDrawing" xmlns:w10="urn:schemas-microsoft-com:office:word" xmlns:w="http://schemas.openxmlformats.org/wordprocessingml/2006/main" xmlns:w14="http://schemas.microsoft.com/office/word/2010/wordml" xmlns:w15="http://schemas.microsoft.com/office/word/2012/wordml" xmlns:w16cex="http://schemas.microsoft.com/office/word/2018/wordml/cex" xmlns:w16cid="http://schemas.microsoft.com/office/word/2016/wordml/cid" xmlns:w16="http://schemas.microsoft.com/office/word/2018/wordml" xmlns:w16sdtdh="http://schemas.microsoft.com/office/word/2020/wordml/sdtdatahash" xmlns:w16se="http://schemas.microsoft.com/office/word/2015/wordml/symex" xmlns:wpg="http://schemas.microsoft.com/office/word/2010/wordprocessingGroup" xmlns:wpi="http://schemas.microsoft.com/office/word/2010/wordprocessingInk" xmlns:wne="http://schemas.microsoft.com/office/word/2006/wordml" xmlns:wps="http://schemas.microsoft.com/office/word/2010/wordprocessingShape" mc:Ignorable="w14 w15 w16se w16cid w16 w16cex w16sdtdh wp14">
+<w:ftr xmlns:wpc="http://schemas.microsoft.com/office/word/2010/wordprocessingCanvas" xmlns:cx="http://schemas.microsoft.com/office/drawing/2014/chartex" xmlns:cx1="http://schemas.microsoft.com/office/drawing/2015/9/8/chartex" xmlns:cx2="http://schemas.microsoft.com/office/drawing/2015/10/21/chartex" xmlns:cx3="http://schemas.microsoft.com/office/drawing/2016/5/9/chartex" xmlns:cx4="http://schemas.microsoft.com/office/drawing/2016/5/10/chartex" xmlns:cx5="http://schemas.microsoft.com/office/drawing/2016/5/11/chartex" xmlns:cx6="http://schemas.microsoft.com/office/drawing/2016/5/12/chartex" xmlns:cx7="http://schemas.microsoft.com/office/drawing/2016/5/13/chartex" xmlns:cx8="http://schemas.microsoft.com/office/drawing/2016/5/14/chartex" xmlns:mc="http://schemas.openxmlformats.org/markup-compatibility/2006" xmlns:aink="http://schemas.microsoft.com/office/drawing/2016/ink" xmlns:am3d="http://schemas.microsoft.com/office/drawing/2017/model3d" xmlns:o="urn:schemas-microsoft-com:office:office" xmlns:oel="http://schemas.microsoft.com/office/2019/extlst" xmlns:r="http://schemas.openxmlformats.org/officeDocument/2006/relationships" xmlns:m="http://schemas.openxmlformats.org/officeDocument/2006/math" xmlns:v="urn:schemas-microsoft-com:vml" xmlns:wp14="http://schemas.microsoft.com/office/word/2010/wordprocessingDrawing" xmlns:wp="http://schemas.openxmlformats.org/drawingml/2006/wordprocessingDrawing" xmlns:w10="urn:schemas-microsoft-com:office:word" xmlns:w="http://schemas.openxmlformats.org/wordprocessingml/2006/main" xmlns:w14="http://schemas.microsoft.com/office/word/2010/wordml" xmlns:w15="http://schemas.microsoft.com/office/word/2012/wordml" xmlns:w16cex="http://schemas.microsoft.com/office/word/2018/wordml/cex" xmlns:w16cid="http://schemas.microsoft.com/office/word/2016/wordml/cid" xmlns:w16="http://schemas.microsoft.com/office/word/2018/wordml" xmlns:w16du="http://schemas.microsoft.com/office/word/2023/wordml/word16du" xmlns:w16sdtdh="http://schemas.microsoft.com/office/word/2020/wordml/sdtdatahash" xmlns:w16se="http://schemas.microsoft.com/office/word/2015/wordml/symex" xmlns:wpg="http://schemas.microsoft.com/office/word/2010/wordprocessingGroup" xmlns:wpi="http://schemas.microsoft.com/office/word/2010/wordprocessingInk" xmlns:wne="http://schemas.microsoft.com/office/word/2006/wordml" xmlns:wps="http://schemas.microsoft.com/office/word/2010/wordprocessingShape" mc:Ignorable="w14 w15 w16se w16cid w16 w16cex w16sdtdh w16du wp14">
   <w:p>
     <w:pPr>
       <w:tabs>
@@ -5654,7 +5664,7 @@
         <w:noProof/>
         <w:color w:val="17365D" w:themeColor="text2" w:themeShade="BF"/>
       </w:rPr>
-      <w:instrText>10</w:instrText>
+      <w:instrText>6</w:instrText>
     </w:r>
     <w:r>
       <w:rPr>
@@ -5673,7 +5683,7 @@
         <w:noProof/>
         <w:color w:val="17365D" w:themeColor="text2" w:themeShade="BF"/>
       </w:rPr>
-      <w:instrText>10</w:instrText>
+      <w:instrText>6</w:instrText>
     </w:r>
     <w:r>
       <w:rPr>
@@ -5698,7 +5708,7 @@
         <w:noProof/>
         <w:color w:val="17365D" w:themeColor="text2" w:themeShade="BF"/>
       </w:rPr>
-      <w:t>10</w:t>
+      <w:t>6</w:t>
     </w:r>
     <w:r>
       <w:rPr>
@@ -5711,7 +5721,7 @@
 </file>
 
 <file path=word/footer2.xml><?xml version="1.0" encoding="utf-8"?>
-<w:ftr xmlns:wpc="http://schemas.microsoft.com/office/word/2010/wordprocessingCanvas" xmlns:cx="http://schemas.microsoft.com/office/drawing/2014/chartex" xmlns:cx1="http://schemas.microsoft.com/office/drawing/2015/9/8/chartex" xmlns:cx2="http://schemas.microsoft.com/office/drawing/2015/10/21/chartex" xmlns:cx3="http://schemas.microsoft.com/office/drawing/2016/5/9/chartex" xmlns:cx4="http://schemas.microsoft.com/office/drawing/2016/5/10/chartex" xmlns:cx5="http://schemas.microsoft.com/office/drawing/2016/5/11/chartex" xmlns:cx6="http://schemas.microsoft.com/office/drawing/2016/5/12/chartex" xmlns:cx7="http://schemas.microsoft.com/office/drawing/2016/5/13/chartex" xmlns:cx8="http://schemas.microsoft.com/office/drawing/2016/5/14/chartex" xmlns:mc="http://schemas.openxmlformats.org/markup-compatibility/2006" xmlns:aink="http://schemas.microsoft.com/office/drawing/2016/ink" xmlns:am3d="http://schemas.microsoft.com/office/drawing/2017/model3d" xmlns:o="urn:schemas-microsoft-com:office:office" xmlns:oel="http://schemas.microsoft.com/office/2019/extlst" xmlns:r="http://schemas.openxmlformats.org/officeDocument/2006/relationships" xmlns:m="http://schemas.openxmlformats.org/officeDocument/2006/math" xmlns:v="urn:schemas-microsoft-com:vml" xmlns:wp14="http://schemas.microsoft.com/office/word/2010/wordprocessingDrawing" xmlns:wp="http://schemas.openxmlformats.org/drawingml/2006/wordprocessingDrawing" xmlns:w10="urn:schemas-microsoft-com:office:word" xmlns:w="http://schemas.openxmlformats.org/wordprocessingml/2006/main" xmlns:w14="http://schemas.microsoft.com/office/word/2010/wordml" xmlns:w15="http://schemas.microsoft.com/office/word/2012/wordml" xmlns:w16cex="http://schemas.microsoft.com/office/word/2018/wordml/cex" xmlns:w16cid="http://schemas.microsoft.com/office/word/2016/wordml/cid" xmlns:w16="http://schemas.microsoft.com/office/word/2018/wordml" xmlns:w16sdtdh="http://schemas.microsoft.com/office/word/2020/wordml/sdtdatahash" xmlns:w16se="http://schemas.microsoft.com/office/word/2015/wordml/symex" xmlns:wpg="http://schemas.microsoft.com/office/word/2010/wordprocessingGroup" xmlns:wpi="http://schemas.microsoft.com/office/word/2010/wordprocessingInk" xmlns:wne="http://schemas.microsoft.com/office/word/2006/wordml" xmlns:wps="http://schemas.microsoft.com/office/word/2010/wordprocessingShape" mc:Ignorable="w14 w15 w16se w16cid w16 w16cex w16sdtdh wp14">
+<w:ftr xmlns:wpc="http://schemas.microsoft.com/office/word/2010/wordprocessingCanvas" xmlns:cx="http://schemas.microsoft.com/office/drawing/2014/chartex" xmlns:cx1="http://schemas.microsoft.com/office/drawing/2015/9/8/chartex" xmlns:cx2="http://schemas.microsoft.com/office/drawing/2015/10/21/chartex" xmlns:cx3="http://schemas.microsoft.com/office/drawing/2016/5/9/chartex" xmlns:cx4="http://schemas.microsoft.com/office/drawing/2016/5/10/chartex" xmlns:cx5="http://schemas.microsoft.com/office/drawing/2016/5/11/chartex" xmlns:cx6="http://schemas.microsoft.com/office/drawing/2016/5/12/chartex" xmlns:cx7="http://schemas.microsoft.com/office/drawing/2016/5/13/chartex" xmlns:cx8="http://schemas.microsoft.com/office/drawing/2016/5/14/chartex" xmlns:mc="http://schemas.openxmlformats.org/markup-compatibility/2006" xmlns:aink="http://schemas.microsoft.com/office/drawing/2016/ink" xmlns:am3d="http://schemas.microsoft.com/office/drawing/2017/model3d" xmlns:o="urn:schemas-microsoft-com:office:office" xmlns:oel="http://schemas.microsoft.com/office/2019/extlst" xmlns:r="http://schemas.openxmlformats.org/officeDocument/2006/relationships" xmlns:m="http://schemas.openxmlformats.org/officeDocument/2006/math" xmlns:v="urn:schemas-microsoft-com:vml" xmlns:wp14="http://schemas.microsoft.com/office/word/2010/wordprocessingDrawing" xmlns:wp="http://schemas.openxmlformats.org/drawingml/2006/wordprocessingDrawing" xmlns:w10="urn:schemas-microsoft-com:office:word" xmlns:w="http://schemas.openxmlformats.org/wordprocessingml/2006/main" xmlns:w14="http://schemas.microsoft.com/office/word/2010/wordml" xmlns:w15="http://schemas.microsoft.com/office/word/2012/wordml" xmlns:w16cex="http://schemas.microsoft.com/office/word/2018/wordml/cex" xmlns:w16cid="http://schemas.microsoft.com/office/word/2016/wordml/cid" xmlns:w16="http://schemas.microsoft.com/office/word/2018/wordml" xmlns:w16du="http://schemas.microsoft.com/office/word/2023/wordml/word16du" xmlns:w16sdtdh="http://schemas.microsoft.com/office/word/2020/wordml/sdtdatahash" xmlns:w16se="http://schemas.microsoft.com/office/word/2015/wordml/symex" xmlns:wpg="http://schemas.microsoft.com/office/word/2010/wordprocessingGroup" xmlns:wpi="http://schemas.microsoft.com/office/word/2010/wordprocessingInk" xmlns:wne="http://schemas.microsoft.com/office/word/2006/wordml" xmlns:wps="http://schemas.microsoft.com/office/word/2010/wordprocessingShape" mc:Ignorable="w14 w15 w16se w16cid w16 w16cex w16sdtdh w16du wp14">
   <w:p>
     <w:pPr>
       <w:pStyle w:val="Footer"/>
@@ -5799,7 +5809,7 @@
         <w:noProof/>
         <w:color w:val="17365D" w:themeColor="text2" w:themeShade="BF"/>
       </w:rPr>
-      <w:instrText>9</w:instrText>
+      <w:instrText>5</w:instrText>
     </w:r>
     <w:r>
       <w:rPr>
@@ -5818,7 +5828,7 @@
         <w:noProof/>
         <w:color w:val="17365D" w:themeColor="text2" w:themeShade="BF"/>
       </w:rPr>
-      <w:instrText>9</w:instrText>
+      <w:instrText>5</w:instrText>
     </w:r>
     <w:r>
       <w:rPr>
@@ -5843,7 +5853,7 @@
         <w:noProof/>
         <w:color w:val="17365D" w:themeColor="text2" w:themeShade="BF"/>
       </w:rPr>
-      <w:t>9</w:t>
+      <w:t>5</w:t>
     </w:r>
     <w:r>
       <w:rPr>
@@ -5856,7 +5866,7 @@
 </file>
 
 <file path=word/footer3.xml><?xml version="1.0" encoding="utf-8"?>
-<w:ftr xmlns:wpc="http://schemas.microsoft.com/office/word/2010/wordprocessingCanvas" xmlns:cx="http://schemas.microsoft.com/office/drawing/2014/chartex" xmlns:cx1="http://schemas.microsoft.com/office/drawing/2015/9/8/chartex" xmlns:cx2="http://schemas.microsoft.com/office/drawing/2015/10/21/chartex" xmlns:cx3="http://schemas.microsoft.com/office/drawing/2016/5/9/chartex" xmlns:cx4="http://schemas.microsoft.com/office/drawing/2016/5/10/chartex" xmlns:cx5="http://schemas.microsoft.com/office/drawing/2016/5/11/chartex" xmlns:cx6="http://schemas.microsoft.com/office/drawing/2016/5/12/chartex" xmlns:cx7="http://schemas.microsoft.com/office/drawing/2016/5/13/chartex" xmlns:cx8="http://schemas.microsoft.com/office/drawing/2016/5/14/chartex" xmlns:mc="http://schemas.openxmlformats.org/markup-compatibility/2006" xmlns:aink="http://schemas.microsoft.com/office/drawing/2016/ink" xmlns:am3d="http://schemas.microsoft.com/office/drawing/2017/model3d" xmlns:o="urn:schemas-microsoft-com:office:office" xmlns:oel="http://schemas.microsoft.com/office/2019/extlst" xmlns:r="http://schemas.openxmlformats.org/officeDocument/2006/relationships" xmlns:m="http://schemas.openxmlformats.org/officeDocument/2006/math" xmlns:v="urn:schemas-microsoft-com:vml" xmlns:wp14="http://schemas.microsoft.com/office/word/2010/wordprocessingDrawing" xmlns:wp="http://schemas.openxmlformats.org/drawingml/2006/wordprocessingDrawing" xmlns:w10="urn:schemas-microsoft-com:office:word" xmlns:w="http://schemas.openxmlformats.org/wordprocessingml/2006/main" xmlns:w14="http://schemas.microsoft.com/office/word/2010/wordml" xmlns:w15="http://schemas.microsoft.com/office/word/2012/wordml" xmlns:w16cex="http://schemas.microsoft.com/office/word/2018/wordml/cex" xmlns:w16cid="http://schemas.microsoft.com/office/word/2016/wordml/cid" xmlns:w16="http://schemas.microsoft.com/office/word/2018/wordml" xmlns:w16sdtdh="http://schemas.microsoft.com/office/word/2020/wordml/sdtdatahash" xmlns:w16se="http://schemas.microsoft.com/office/word/2015/wordml/symex" xmlns:wpg="http://schemas.microsoft.com/office/word/2010/wordprocessingGroup" xmlns:wpi="http://schemas.microsoft.com/office/word/2010/wordprocessingInk" xmlns:wne="http://schemas.microsoft.com/office/word/2006/wordml" xmlns:wps="http://schemas.microsoft.com/office/word/2010/wordprocessingShape" mc:Ignorable="w14 w15 w16se w16cid w16 w16cex w16sdtdh wp14">
+<w:ftr xmlns:wpc="http://schemas.microsoft.com/office/word/2010/wordprocessingCanvas" xmlns:cx="http://schemas.microsoft.com/office/drawing/2014/chartex" xmlns:cx1="http://schemas.microsoft.com/office/drawing/2015/9/8/chartex" xmlns:cx2="http://schemas.microsoft.com/office/drawing/2015/10/21/chartex" xmlns:cx3="http://schemas.microsoft.com/office/drawing/2016/5/9/chartex" xmlns:cx4="http://schemas.microsoft.com/office/drawing/2016/5/10/chartex" xmlns:cx5="http://schemas.microsoft.com/office/drawing/2016/5/11/chartex" xmlns:cx6="http://schemas.microsoft.com/office/drawing/2016/5/12/chartex" xmlns:cx7="http://schemas.microsoft.com/office/drawing/2016/5/13/chartex" xmlns:cx8="http://schemas.microsoft.com/office/drawing/2016/5/14/chartex" xmlns:mc="http://schemas.openxmlformats.org/markup-compatibility/2006" xmlns:aink="http://schemas.microsoft.com/office/drawing/2016/ink" xmlns:am3d="http://schemas.microsoft.com/office/drawing/2017/model3d" xmlns:o="urn:schemas-microsoft-com:office:office" xmlns:oel="http://schemas.microsoft.com/office/2019/extlst" xmlns:r="http://schemas.openxmlformats.org/officeDocument/2006/relationships" xmlns:m="http://schemas.openxmlformats.org/officeDocument/2006/math" xmlns:v="urn:schemas-microsoft-com:vml" xmlns:wp14="http://schemas.microsoft.com/office/word/2010/wordprocessingDrawing" xmlns:wp="http://schemas.openxmlformats.org/drawingml/2006/wordprocessingDrawing" xmlns:w10="urn:schemas-microsoft-com:office:word" xmlns:w="http://schemas.openxmlformats.org/wordprocessingml/2006/main" xmlns:w14="http://schemas.microsoft.com/office/word/2010/wordml" xmlns:w15="http://schemas.microsoft.com/office/word/2012/wordml" xmlns:w16cex="http://schemas.microsoft.com/office/word/2018/wordml/cex" xmlns:w16cid="http://schemas.microsoft.com/office/word/2016/wordml/cid" xmlns:w16="http://schemas.microsoft.com/office/word/2018/wordml" xmlns:w16du="http://schemas.microsoft.com/office/word/2023/wordml/word16du" xmlns:w16sdtdh="http://schemas.microsoft.com/office/word/2020/wordml/sdtdatahash" xmlns:w16se="http://schemas.microsoft.com/office/word/2015/wordml/symex" xmlns:wpg="http://schemas.microsoft.com/office/word/2010/wordprocessingGroup" xmlns:wpi="http://schemas.microsoft.com/office/word/2010/wordprocessingInk" xmlns:wne="http://schemas.microsoft.com/office/word/2006/wordml" xmlns:wps="http://schemas.microsoft.com/office/word/2010/wordprocessingShape" mc:Ignorable="w14 w15 w16se w16cid w16 w16cex w16sdtdh w16du wp14">
   <w:tbl>
     <w:tblPr>
       <w:tblW w:w="0" w:type="auto"/>
@@ -5868,7 +5878,7 @@
       <w:tblLook w:val="0000" w:firstRow="0" w:lastRow="0" w:firstColumn="0" w:lastColumn="0" w:noHBand="0" w:noVBand="0"/>
     </w:tblPr>
     <w:tblGrid>
-      <w:gridCol w:w="6882"/>
+      <w:gridCol w:w="6951"/>
     </w:tblGrid>
     <w:tr>
       <w:trPr>
@@ -5888,11 +5898,21 @@
           <w:r>
             <w:instrText xml:space="preserve">if </w:instrText>
           </w:r>
-          <w:fldSimple w:instr=" section ">
-            <w:r>
-              <w:instrText>2</w:instrText>
-            </w:r>
-          </w:fldSimple>
+          <w:r>
+            <w:fldChar w:fldCharType="begin"/>
+          </w:r>
+          <w:r>
+            <w:instrText xml:space="preserve"> section </w:instrText>
+          </w:r>
+          <w:r>
+            <w:fldChar w:fldCharType="separate"/>
+          </w:r>
+          <w:r>
+            <w:instrText>2</w:instrText>
+          </w:r>
+          <w:r>
+            <w:fldChar w:fldCharType="end"/>
+          </w:r>
           <w:r>
             <w:instrText xml:space="preserve">="1" </w:instrText>
           </w:r>
@@ -5928,11 +5948,21 @@
           <w:r>
             <w:instrText xml:space="preserve"> if </w:instrText>
           </w:r>
-          <w:fldSimple w:instr=" section ">
-            <w:r>
-              <w:instrText>2</w:instrText>
-            </w:r>
-          </w:fldSimple>
+          <w:r>
+            <w:fldChar w:fldCharType="begin"/>
+          </w:r>
+          <w:r>
+            <w:instrText xml:space="preserve"> section </w:instrText>
+          </w:r>
+          <w:r>
+            <w:fldChar w:fldCharType="separate"/>
+          </w:r>
+          <w:r>
+            <w:instrText>2</w:instrText>
+          </w:r>
+          <w:r>
+            <w:fldChar w:fldCharType="end"/>
+          </w:r>
           <w:r>
             <w:instrText>="1" "</w:instrText>
           </w:r>
@@ -5991,11 +6021,21 @@
           <w:r>
             <w:instrText xml:space="preserve"> if </w:instrText>
           </w:r>
-          <w:fldSimple w:instr=" section ">
-            <w:r>
-              <w:instrText>2</w:instrText>
-            </w:r>
-          </w:fldSimple>
+          <w:r>
+            <w:fldChar w:fldCharType="begin"/>
+          </w:r>
+          <w:r>
+            <w:instrText xml:space="preserve"> section </w:instrText>
+          </w:r>
+          <w:r>
+            <w:fldChar w:fldCharType="separate"/>
+          </w:r>
+          <w:r>
+            <w:instrText>2</w:instrText>
+          </w:r>
+          <w:r>
+            <w:fldChar w:fldCharType="end"/>
+          </w:r>
           <w:r>
             <w:instrText xml:space="preserve">="1" </w:instrText>
           </w:r>
@@ -6026,7 +6066,7 @@
 </file>
 
 <file path=word/footer4.xml><?xml version="1.0" encoding="utf-8"?>
-<w:ftr xmlns:wpc="http://schemas.microsoft.com/office/word/2010/wordprocessingCanvas" xmlns:cx="http://schemas.microsoft.com/office/drawing/2014/chartex" xmlns:cx1="http://schemas.microsoft.com/office/drawing/2015/9/8/chartex" xmlns:cx2="http://schemas.microsoft.com/office/drawing/2015/10/21/chartex" xmlns:cx3="http://schemas.microsoft.com/office/drawing/2016/5/9/chartex" xmlns:cx4="http://schemas.microsoft.com/office/drawing/2016/5/10/chartex" xmlns:cx5="http://schemas.microsoft.com/office/drawing/2016/5/11/chartex" xmlns:cx6="http://schemas.microsoft.com/office/drawing/2016/5/12/chartex" xmlns:cx7="http://schemas.microsoft.com/office/drawing/2016/5/13/chartex" xmlns:cx8="http://schemas.microsoft.com/office/drawing/2016/5/14/chartex" xmlns:mc="http://schemas.openxmlformats.org/markup-compatibility/2006" xmlns:aink="http://schemas.microsoft.com/office/drawing/2016/ink" xmlns:am3d="http://schemas.microsoft.com/office/drawing/2017/model3d" xmlns:o="urn:schemas-microsoft-com:office:office" xmlns:oel="http://schemas.microsoft.com/office/2019/extlst" xmlns:r="http://schemas.openxmlformats.org/officeDocument/2006/relationships" xmlns:m="http://schemas.openxmlformats.org/officeDocument/2006/math" xmlns:v="urn:schemas-microsoft-com:vml" xmlns:wp14="http://schemas.microsoft.com/office/word/2010/wordprocessingDrawing" xmlns:wp="http://schemas.openxmlformats.org/drawingml/2006/wordprocessingDrawing" xmlns:w10="urn:schemas-microsoft-com:office:word" xmlns:w="http://schemas.openxmlformats.org/wordprocessingml/2006/main" xmlns:w14="http://schemas.microsoft.com/office/word/2010/wordml" xmlns:w15="http://schemas.microsoft.com/office/word/2012/wordml" xmlns:w16cex="http://schemas.microsoft.com/office/word/2018/wordml/cex" xmlns:w16cid="http://schemas.microsoft.com/office/word/2016/wordml/cid" xmlns:w16="http://schemas.microsoft.com/office/word/2018/wordml" xmlns:w16sdtdh="http://schemas.microsoft.com/office/word/2020/wordml/sdtdatahash" xmlns:w16se="http://schemas.microsoft.com/office/word/2015/wordml/symex" xmlns:wpg="http://schemas.microsoft.com/office/word/2010/wordprocessingGroup" xmlns:wpi="http://schemas.microsoft.com/office/word/2010/wordprocessingInk" xmlns:wne="http://schemas.microsoft.com/office/word/2006/wordml" xmlns:wps="http://schemas.microsoft.com/office/word/2010/wordprocessingShape" mc:Ignorable="w14 w15 w16se w16cid w16 w16cex w16sdtdh wp14">
+<w:ftr xmlns:wpc="http://schemas.microsoft.com/office/word/2010/wordprocessingCanvas" xmlns:cx="http://schemas.microsoft.com/office/drawing/2014/chartex" xmlns:cx1="http://schemas.microsoft.com/office/drawing/2015/9/8/chartex" xmlns:cx2="http://schemas.microsoft.com/office/drawing/2015/10/21/chartex" xmlns:cx3="http://schemas.microsoft.com/office/drawing/2016/5/9/chartex" xmlns:cx4="http://schemas.microsoft.com/office/drawing/2016/5/10/chartex" xmlns:cx5="http://schemas.microsoft.com/office/drawing/2016/5/11/chartex" xmlns:cx6="http://schemas.microsoft.com/office/drawing/2016/5/12/chartex" xmlns:cx7="http://schemas.microsoft.com/office/drawing/2016/5/13/chartex" xmlns:cx8="http://schemas.microsoft.com/office/drawing/2016/5/14/chartex" xmlns:mc="http://schemas.openxmlformats.org/markup-compatibility/2006" xmlns:aink="http://schemas.microsoft.com/office/drawing/2016/ink" xmlns:am3d="http://schemas.microsoft.com/office/drawing/2017/model3d" xmlns:o="urn:schemas-microsoft-com:office:office" xmlns:oel="http://schemas.microsoft.com/office/2019/extlst" xmlns:r="http://schemas.openxmlformats.org/officeDocument/2006/relationships" xmlns:m="http://schemas.openxmlformats.org/officeDocument/2006/math" xmlns:v="urn:schemas-microsoft-com:vml" xmlns:wp14="http://schemas.microsoft.com/office/word/2010/wordprocessingDrawing" xmlns:wp="http://schemas.openxmlformats.org/drawingml/2006/wordprocessingDrawing" xmlns:w10="urn:schemas-microsoft-com:office:word" xmlns:w="http://schemas.openxmlformats.org/wordprocessingml/2006/main" xmlns:w14="http://schemas.microsoft.com/office/word/2010/wordml" xmlns:w15="http://schemas.microsoft.com/office/word/2012/wordml" xmlns:w16cex="http://schemas.microsoft.com/office/word/2018/wordml/cex" xmlns:w16cid="http://schemas.microsoft.com/office/word/2016/wordml/cid" xmlns:w16="http://schemas.microsoft.com/office/word/2018/wordml" xmlns:w16du="http://schemas.microsoft.com/office/word/2023/wordml/word16du" xmlns:w16sdtdh="http://schemas.microsoft.com/office/word/2020/wordml/sdtdatahash" xmlns:w16se="http://schemas.microsoft.com/office/word/2015/wordml/symex" xmlns:wpg="http://schemas.microsoft.com/office/word/2010/wordprocessingGroup" xmlns:wpi="http://schemas.microsoft.com/office/word/2010/wordprocessingInk" xmlns:wne="http://schemas.microsoft.com/office/word/2006/wordml" xmlns:wps="http://schemas.microsoft.com/office/word/2010/wordprocessingShape" mc:Ignorable="w14 w15 w16se w16cid w16 w16cex w16sdtdh w16du wp14">
   <w:p>
     <w:pPr>
       <w:pStyle w:val="Footer"/>
@@ -6039,7 +6079,7 @@
 </file>
 
 <file path=word/footnotes.xml><?xml version="1.0" encoding="utf-8"?>
-<w:footnotes xmlns:wpc="http://schemas.microsoft.com/office/word/2010/wordprocessingCanvas" xmlns:cx="http://schemas.microsoft.com/office/drawing/2014/chartex" xmlns:cx1="http://schemas.microsoft.com/office/drawing/2015/9/8/chartex" xmlns:cx2="http://schemas.microsoft.com/office/drawing/2015/10/21/chartex" xmlns:cx3="http://schemas.microsoft.com/office/drawing/2016/5/9/chartex" xmlns:cx4="http://schemas.microsoft.com/office/drawing/2016/5/10/chartex" xmlns:cx5="http://schemas.microsoft.com/office/drawing/2016/5/11/chartex" xmlns:cx6="http://schemas.microsoft.com/office/drawing/2016/5/12/chartex" xmlns:cx7="http://schemas.microsoft.com/office/drawing/2016/5/13/chartex" xmlns:cx8="http://schemas.microsoft.com/office/drawing/2016/5/14/chartex" xmlns:mc="http://schemas.openxmlformats.org/markup-compatibility/2006" xmlns:aink="http://schemas.microsoft.com/office/drawing/2016/ink" xmlns:am3d="http://schemas.microsoft.com/office/drawing/2017/model3d" xmlns:o="urn:schemas-microsoft-com:office:office" xmlns:oel="http://schemas.microsoft.com/office/2019/extlst" xmlns:r="http://schemas.openxmlformats.org/officeDocument/2006/relationships" xmlns:m="http://schemas.openxmlformats.org/officeDocument/2006/math" xmlns:v="urn:schemas-microsoft-com:vml" xmlns:wp14="http://schemas.microsoft.com/office/word/2010/wordprocessingDrawing" xmlns:wp="http://schemas.openxmlformats.org/drawingml/2006/wordprocessingDrawing" xmlns:w10="urn:schemas-microsoft-com:office:word" xmlns:w="http://schemas.openxmlformats.org/wordprocessingml/2006/main" xmlns:w14="http://schemas.microsoft.com/office/word/2010/wordml" xmlns:w15="http://schemas.microsoft.com/office/word/2012/wordml" xmlns:w16cex="http://schemas.microsoft.com/office/word/2018/wordml/cex" xmlns:w16cid="http://schemas.microsoft.com/office/word/2016/wordml/cid" xmlns:w16="http://schemas.microsoft.com/office/word/2018/wordml" xmlns:w16sdtdh="http://schemas.microsoft.com/office/word/2020/wordml/sdtdatahash" xmlns:w16se="http://schemas.microsoft.com/office/word/2015/wordml/symex" xmlns:wpg="http://schemas.microsoft.com/office/word/2010/wordprocessingGroup" xmlns:wpi="http://schemas.microsoft.com/office/word/2010/wordprocessingInk" xmlns:wne="http://schemas.microsoft.com/office/word/2006/wordml" xmlns:wps="http://schemas.microsoft.com/office/word/2010/wordprocessingShape" mc:Ignorable="w14 w15 w16se w16cid w16 w16cex w16sdtdh wp14">
+<w:footnotes xmlns:wpc="http://schemas.microsoft.com/office/word/2010/wordprocessingCanvas" xmlns:cx="http://schemas.microsoft.com/office/drawing/2014/chartex" xmlns:cx1="http://schemas.microsoft.com/office/drawing/2015/9/8/chartex" xmlns:cx2="http://schemas.microsoft.com/office/drawing/2015/10/21/chartex" xmlns:cx3="http://schemas.microsoft.com/office/drawing/2016/5/9/chartex" xmlns:cx4="http://schemas.microsoft.com/office/drawing/2016/5/10/chartex" xmlns:cx5="http://schemas.microsoft.com/office/drawing/2016/5/11/chartex" xmlns:cx6="http://schemas.microsoft.com/office/drawing/2016/5/12/chartex" xmlns:cx7="http://schemas.microsoft.com/office/drawing/2016/5/13/chartex" xmlns:cx8="http://schemas.microsoft.com/office/drawing/2016/5/14/chartex" xmlns:mc="http://schemas.openxmlformats.org/markup-compatibility/2006" xmlns:aink="http://schemas.microsoft.com/office/drawing/2016/ink" xmlns:am3d="http://schemas.microsoft.com/office/drawing/2017/model3d" xmlns:o="urn:schemas-microsoft-com:office:office" xmlns:oel="http://schemas.microsoft.com/office/2019/extlst" xmlns:r="http://schemas.openxmlformats.org/officeDocument/2006/relationships" xmlns:m="http://schemas.openxmlformats.org/officeDocument/2006/math" xmlns:v="urn:schemas-microsoft-com:vml" xmlns:wp14="http://schemas.microsoft.com/office/word/2010/wordprocessingDrawing" xmlns:wp="http://schemas.openxmlformats.org/drawingml/2006/wordprocessingDrawing" xmlns:w10="urn:schemas-microsoft-com:office:word" xmlns:w="http://schemas.openxmlformats.org/wordprocessingml/2006/main" xmlns:w14="http://schemas.microsoft.com/office/word/2010/wordml" xmlns:w15="http://schemas.microsoft.com/office/word/2012/wordml" xmlns:w16cex="http://schemas.microsoft.com/office/word/2018/wordml/cex" xmlns:w16cid="http://schemas.microsoft.com/office/word/2016/wordml/cid" xmlns:w16="http://schemas.microsoft.com/office/word/2018/wordml" xmlns:w16du="http://schemas.microsoft.com/office/word/2023/wordml/word16du" xmlns:w16sdtdh="http://schemas.microsoft.com/office/word/2020/wordml/sdtdatahash" xmlns:w16se="http://schemas.microsoft.com/office/word/2015/wordml/symex" xmlns:wpg="http://schemas.microsoft.com/office/word/2010/wordprocessingGroup" xmlns:wpi="http://schemas.microsoft.com/office/word/2010/wordprocessingInk" xmlns:wne="http://schemas.microsoft.com/office/word/2006/wordml" xmlns:wps="http://schemas.microsoft.com/office/word/2010/wordprocessingShape" mc:Ignorable="w14 w15 w16se w16cid w16 w16cex w16sdtdh w16du wp14">
   <w:footnote w:type="separator" w:id="-1">
     <w:p>
       <w:r>
@@ -6058,7 +6098,7 @@
 </file>
 
 <file path=word/header1.xml><?xml version="1.0" encoding="utf-8"?>
-<w:hdr xmlns:wpc="http://schemas.microsoft.com/office/word/2010/wordprocessingCanvas" xmlns:cx="http://schemas.microsoft.com/office/drawing/2014/chartex" xmlns:cx1="http://schemas.microsoft.com/office/drawing/2015/9/8/chartex" xmlns:cx2="http://schemas.microsoft.com/office/drawing/2015/10/21/chartex" xmlns:cx3="http://schemas.microsoft.com/office/drawing/2016/5/9/chartex" xmlns:cx4="http://schemas.microsoft.com/office/drawing/2016/5/10/chartex" xmlns:cx5="http://schemas.microsoft.com/office/drawing/2016/5/11/chartex" xmlns:cx6="http://schemas.microsoft.com/office/drawing/2016/5/12/chartex" xmlns:cx7="http://schemas.microsoft.com/office/drawing/2016/5/13/chartex" xmlns:cx8="http://schemas.microsoft.com/office/drawing/2016/5/14/chartex" xmlns:mc="http://schemas.openxmlformats.org/markup-compatibility/2006" xmlns:aink="http://schemas.microsoft.com/office/drawing/2016/ink" xmlns:am3d="http://schemas.microsoft.com/office/drawing/2017/model3d" xmlns:o="urn:schemas-microsoft-com:office:office" xmlns:oel="http://schemas.microsoft.com/office/2019/extlst" xmlns:r="http://schemas.openxmlformats.org/officeDocument/2006/relationships" xmlns:m="http://schemas.openxmlformats.org/officeDocument/2006/math" xmlns:v="urn:schemas-microsoft-com:vml" xmlns:wp14="http://schemas.microsoft.com/office/word/2010/wordprocessingDrawing" xmlns:wp="http://schemas.openxmlformats.org/drawingml/2006/wordprocessingDrawing" xmlns:w10="urn:schemas-microsoft-com:office:word" xmlns:w="http://schemas.openxmlformats.org/wordprocessingml/2006/main" xmlns:w14="http://schemas.microsoft.com/office/word/2010/wordml" xmlns:w15="http://schemas.microsoft.com/office/word/2012/wordml" xmlns:w16cex="http://schemas.microsoft.com/office/word/2018/wordml/cex" xmlns:w16cid="http://schemas.microsoft.com/office/word/2016/wordml/cid" xmlns:w16="http://schemas.microsoft.com/office/word/2018/wordml" xmlns:w16sdtdh="http://schemas.microsoft.com/office/word/2020/wordml/sdtdatahash" xmlns:w16se="http://schemas.microsoft.com/office/word/2015/wordml/symex" xmlns:wpg="http://schemas.microsoft.com/office/word/2010/wordprocessingGroup" xmlns:wpi="http://schemas.microsoft.com/office/word/2010/wordprocessingInk" xmlns:wne="http://schemas.microsoft.com/office/word/2006/wordml" xmlns:wps="http://schemas.microsoft.com/office/word/2010/wordprocessingShape" mc:Ignorable="w14 w15 w16se w16cid w16 w16cex w16sdtdh wp14">
+<w:hdr xmlns:wpc="http://schemas.microsoft.com/office/word/2010/wordprocessingCanvas" xmlns:cx="http://schemas.microsoft.com/office/drawing/2014/chartex" xmlns:cx1="http://schemas.microsoft.com/office/drawing/2015/9/8/chartex" xmlns:cx2="http://schemas.microsoft.com/office/drawing/2015/10/21/chartex" xmlns:cx3="http://schemas.microsoft.com/office/drawing/2016/5/9/chartex" xmlns:cx4="http://schemas.microsoft.com/office/drawing/2016/5/10/chartex" xmlns:cx5="http://schemas.microsoft.com/office/drawing/2016/5/11/chartex" xmlns:cx6="http://schemas.microsoft.com/office/drawing/2016/5/12/chartex" xmlns:cx7="http://schemas.microsoft.com/office/drawing/2016/5/13/chartex" xmlns:cx8="http://schemas.microsoft.com/office/drawing/2016/5/14/chartex" xmlns:mc="http://schemas.openxmlformats.org/markup-compatibility/2006" xmlns:aink="http://schemas.microsoft.com/office/drawing/2016/ink" xmlns:am3d="http://schemas.microsoft.com/office/drawing/2017/model3d" xmlns:o="urn:schemas-microsoft-com:office:office" xmlns:oel="http://schemas.microsoft.com/office/2019/extlst" xmlns:r="http://schemas.openxmlformats.org/officeDocument/2006/relationships" xmlns:m="http://schemas.openxmlformats.org/officeDocument/2006/math" xmlns:v="urn:schemas-microsoft-com:vml" xmlns:wp14="http://schemas.microsoft.com/office/word/2010/wordprocessingDrawing" xmlns:wp="http://schemas.openxmlformats.org/drawingml/2006/wordprocessingDrawing" xmlns:w10="urn:schemas-microsoft-com:office:word" xmlns:w="http://schemas.openxmlformats.org/wordprocessingml/2006/main" xmlns:w14="http://schemas.microsoft.com/office/word/2010/wordml" xmlns:w15="http://schemas.microsoft.com/office/word/2012/wordml" xmlns:w16cex="http://schemas.microsoft.com/office/word/2018/wordml/cex" xmlns:w16cid="http://schemas.microsoft.com/office/word/2016/wordml/cid" xmlns:w16="http://schemas.microsoft.com/office/word/2018/wordml" xmlns:w16du="http://schemas.microsoft.com/office/word/2023/wordml/word16du" xmlns:w16sdtdh="http://schemas.microsoft.com/office/word/2020/wordml/sdtdatahash" xmlns:w16se="http://schemas.microsoft.com/office/word/2015/wordml/symex" xmlns:wpg="http://schemas.microsoft.com/office/word/2010/wordprocessingGroup" xmlns:wpi="http://schemas.microsoft.com/office/word/2010/wordprocessingInk" xmlns:wne="http://schemas.microsoft.com/office/word/2006/wordml" xmlns:wps="http://schemas.microsoft.com/office/word/2010/wordprocessingShape" mc:Ignorable="w14 w15 w16se w16cid w16 w16cex w16sdtdh w16du wp14">
   <w:p>
     <w:pPr>
       <w:pStyle w:val="Header"/>
@@ -6113,7 +6153,7 @@
 </file>
 
 <file path=word/header2.xml><?xml version="1.0" encoding="utf-8"?>
-<w:hdr xmlns:wpc="http://schemas.microsoft.com/office/word/2010/wordprocessingCanvas" xmlns:cx="http://schemas.microsoft.com/office/drawing/2014/chartex" xmlns:cx1="http://schemas.microsoft.com/office/drawing/2015/9/8/chartex" xmlns:cx2="http://schemas.microsoft.com/office/drawing/2015/10/21/chartex" xmlns:cx3="http://schemas.microsoft.com/office/drawing/2016/5/9/chartex" xmlns:cx4="http://schemas.microsoft.com/office/drawing/2016/5/10/chartex" xmlns:cx5="http://schemas.microsoft.com/office/drawing/2016/5/11/chartex" xmlns:cx6="http://schemas.microsoft.com/office/drawing/2016/5/12/chartex" xmlns:cx7="http://schemas.microsoft.com/office/drawing/2016/5/13/chartex" xmlns:cx8="http://schemas.microsoft.com/office/drawing/2016/5/14/chartex" xmlns:mc="http://schemas.openxmlformats.org/markup-compatibility/2006" xmlns:aink="http://schemas.microsoft.com/office/drawing/2016/ink" xmlns:am3d="http://schemas.microsoft.com/office/drawing/2017/model3d" xmlns:o="urn:schemas-microsoft-com:office:office" xmlns:oel="http://schemas.microsoft.com/office/2019/extlst" xmlns:r="http://schemas.openxmlformats.org/officeDocument/2006/relationships" xmlns:m="http://schemas.openxmlformats.org/officeDocument/2006/math" xmlns:v="urn:schemas-microsoft-com:vml" xmlns:wp14="http://schemas.microsoft.com/office/word/2010/wordprocessingDrawing" xmlns:wp="http://schemas.openxmlformats.org/drawingml/2006/wordprocessingDrawing" xmlns:w10="urn:schemas-microsoft-com:office:word" xmlns:w="http://schemas.openxmlformats.org/wordprocessingml/2006/main" xmlns:w14="http://schemas.microsoft.com/office/word/2010/wordml" xmlns:w15="http://schemas.microsoft.com/office/word/2012/wordml" xmlns:w16cex="http://schemas.microsoft.com/office/word/2018/wordml/cex" xmlns:w16cid="http://schemas.microsoft.com/office/word/2016/wordml/cid" xmlns:w16="http://schemas.microsoft.com/office/word/2018/wordml" xmlns:w16sdtdh="http://schemas.microsoft.com/office/word/2020/wordml/sdtdatahash" xmlns:w16se="http://schemas.microsoft.com/office/word/2015/wordml/symex" xmlns:wpg="http://schemas.microsoft.com/office/word/2010/wordprocessingGroup" xmlns:wpi="http://schemas.microsoft.com/office/word/2010/wordprocessingInk" xmlns:wne="http://schemas.microsoft.com/office/word/2006/wordml" xmlns:wps="http://schemas.microsoft.com/office/word/2010/wordprocessingShape" mc:Ignorable="w14 w15 w16se w16cid w16 w16cex w16sdtdh wp14">
+<w:hdr xmlns:wpc="http://schemas.microsoft.com/office/word/2010/wordprocessingCanvas" xmlns:cx="http://schemas.microsoft.com/office/drawing/2014/chartex" xmlns:cx1="http://schemas.microsoft.com/office/drawing/2015/9/8/chartex" xmlns:cx2="http://schemas.microsoft.com/office/drawing/2015/10/21/chartex" xmlns:cx3="http://schemas.microsoft.com/office/drawing/2016/5/9/chartex" xmlns:cx4="http://schemas.microsoft.com/office/drawing/2016/5/10/chartex" xmlns:cx5="http://schemas.microsoft.com/office/drawing/2016/5/11/chartex" xmlns:cx6="http://schemas.microsoft.com/office/drawing/2016/5/12/chartex" xmlns:cx7="http://schemas.microsoft.com/office/drawing/2016/5/13/chartex" xmlns:cx8="http://schemas.microsoft.com/office/drawing/2016/5/14/chartex" xmlns:mc="http://schemas.openxmlformats.org/markup-compatibility/2006" xmlns:aink="http://schemas.microsoft.com/office/drawing/2016/ink" xmlns:am3d="http://schemas.microsoft.com/office/drawing/2017/model3d" xmlns:o="urn:schemas-microsoft-com:office:office" xmlns:oel="http://schemas.microsoft.com/office/2019/extlst" xmlns:r="http://schemas.openxmlformats.org/officeDocument/2006/relationships" xmlns:m="http://schemas.openxmlformats.org/officeDocument/2006/math" xmlns:v="urn:schemas-microsoft-com:vml" xmlns:wp14="http://schemas.microsoft.com/office/word/2010/wordprocessingDrawing" xmlns:wp="http://schemas.openxmlformats.org/drawingml/2006/wordprocessingDrawing" xmlns:w10="urn:schemas-microsoft-com:office:word" xmlns:w="http://schemas.openxmlformats.org/wordprocessingml/2006/main" xmlns:w14="http://schemas.microsoft.com/office/word/2010/wordml" xmlns:w15="http://schemas.microsoft.com/office/word/2012/wordml" xmlns:w16cex="http://schemas.microsoft.com/office/word/2018/wordml/cex" xmlns:w16cid="http://schemas.microsoft.com/office/word/2016/wordml/cid" xmlns:w16="http://schemas.microsoft.com/office/word/2018/wordml" xmlns:w16du="http://schemas.microsoft.com/office/word/2023/wordml/word16du" xmlns:w16sdtdh="http://schemas.microsoft.com/office/word/2020/wordml/sdtdatahash" xmlns:w16se="http://schemas.microsoft.com/office/word/2015/wordml/symex" xmlns:wpg="http://schemas.microsoft.com/office/word/2010/wordprocessingGroup" xmlns:wpi="http://schemas.microsoft.com/office/word/2010/wordprocessingInk" xmlns:wne="http://schemas.microsoft.com/office/word/2006/wordml" xmlns:wps="http://schemas.microsoft.com/office/word/2010/wordprocessingShape" mc:Ignorable="w14 w15 w16se w16cid w16 w16cex w16sdtdh w16du wp14">
   <w:p>
     <w:pPr>
       <w:pStyle w:val="Header"/>
@@ -6169,7 +6209,7 @@
 </file>
 
 <file path=word/numbering.xml><?xml version="1.0" encoding="utf-8"?>
-<w:numbering xmlns:wpc="http://schemas.microsoft.com/office/word/2010/wordprocessingCanvas" xmlns:cx="http://schemas.microsoft.com/office/drawing/2014/chartex" xmlns:cx1="http://schemas.microsoft.com/office/drawing/2015/9/8/chartex" xmlns:cx2="http://schemas.microsoft.com/office/drawing/2015/10/21/chartex" xmlns:cx3="http://schemas.microsoft.com/office/drawing/2016/5/9/chartex" xmlns:cx4="http://schemas.microsoft.com/office/drawing/2016/5/10/chartex" xmlns:cx5="http://schemas.microsoft.com/office/drawing/2016/5/11/chartex" xmlns:cx6="http://schemas.microsoft.com/office/drawing/2016/5/12/chartex" xmlns:cx7="http://schemas.microsoft.com/office/drawing/2016/5/13/chartex" xmlns:cx8="http://schemas.microsoft.com/office/drawing/2016/5/14/chartex" xmlns:mc="http://schemas.openxmlformats.org/markup-compatibility/2006" xmlns:aink="http://schemas.microsoft.com/office/drawing/2016/ink" xmlns:am3d="http://schemas.microsoft.com/office/drawing/2017/model3d" xmlns:o="urn:schemas-microsoft-com:office:office" xmlns:oel="http://schemas.microsoft.com/office/2019/extlst" xmlns:r="http://schemas.openxmlformats.org/officeDocument/2006/relationships" xmlns:m="http://schemas.openxmlformats.org/officeDocument/2006/math" xmlns:v="urn:schemas-microsoft-com:vml" xmlns:wp14="http://schemas.microsoft.com/office/word/2010/wordprocessingDrawing" xmlns:wp="http://schemas.openxmlformats.org/drawingml/2006/wordprocessingDrawing" xmlns:w10="urn:schemas-microsoft-com:office:word" xmlns:w="http://schemas.openxmlformats.org/wordprocessingml/2006/main" xmlns:w14="http://schemas.microsoft.com/office/word/2010/wordml" xmlns:w15="http://schemas.microsoft.com/office/word/2012/wordml" xmlns:w16cex="http://schemas.microsoft.com/office/word/2018/wordml/cex" xmlns:w16cid="http://schemas.microsoft.com/office/word/2016/wordml/cid" xmlns:w16="http://schemas.microsoft.com/office/word/2018/wordml" xmlns:w16sdtdh="http://schemas.microsoft.com/office/word/2020/wordml/sdtdatahash" xmlns:w16se="http://schemas.microsoft.com/office/word/2015/wordml/symex" xmlns:wpg="http://schemas.microsoft.com/office/word/2010/wordprocessingGroup" xmlns:wpi="http://schemas.microsoft.com/office/word/2010/wordprocessingInk" xmlns:wne="http://schemas.microsoft.com/office/word/2006/wordml" xmlns:wps="http://schemas.microsoft.com/office/word/2010/wordprocessingShape" mc:Ignorable="w14 w15 w16se w16cid w16 w16cex w16sdtdh wp14">
+<w:numbering xmlns:wpc="http://schemas.microsoft.com/office/word/2010/wordprocessingCanvas" xmlns:cx="http://schemas.microsoft.com/office/drawing/2014/chartex" xmlns:cx1="http://schemas.microsoft.com/office/drawing/2015/9/8/chartex" xmlns:cx2="http://schemas.microsoft.com/office/drawing/2015/10/21/chartex" xmlns:cx3="http://schemas.microsoft.com/office/drawing/2016/5/9/chartex" xmlns:cx4="http://schemas.microsoft.com/office/drawing/2016/5/10/chartex" xmlns:cx5="http://schemas.microsoft.com/office/drawing/2016/5/11/chartex" xmlns:cx6="http://schemas.microsoft.com/office/drawing/2016/5/12/chartex" xmlns:cx7="http://schemas.microsoft.com/office/drawing/2016/5/13/chartex" xmlns:cx8="http://schemas.microsoft.com/office/drawing/2016/5/14/chartex" xmlns:mc="http://schemas.openxmlformats.org/markup-compatibility/2006" xmlns:aink="http://schemas.microsoft.com/office/drawing/2016/ink" xmlns:am3d="http://schemas.microsoft.com/office/drawing/2017/model3d" xmlns:o="urn:schemas-microsoft-com:office:office" xmlns:oel="http://schemas.microsoft.com/office/2019/extlst" xmlns:r="http://schemas.openxmlformats.org/officeDocument/2006/relationships" xmlns:m="http://schemas.openxmlformats.org/officeDocument/2006/math" xmlns:v="urn:schemas-microsoft-com:vml" xmlns:wp14="http://schemas.microsoft.com/office/word/2010/wordprocessingDrawing" xmlns:wp="http://schemas.openxmlformats.org/drawingml/2006/wordprocessingDrawing" xmlns:w10="urn:schemas-microsoft-com:office:word" xmlns:w="http://schemas.openxmlformats.org/wordprocessingml/2006/main" xmlns:w14="http://schemas.microsoft.com/office/word/2010/wordml" xmlns:w15="http://schemas.microsoft.com/office/word/2012/wordml" xmlns:w16cex="http://schemas.microsoft.com/office/word/2018/wordml/cex" xmlns:w16cid="http://schemas.microsoft.com/office/word/2016/wordml/cid" xmlns:w16="http://schemas.microsoft.com/office/word/2018/wordml" xmlns:w16du="http://schemas.microsoft.com/office/word/2023/wordml/word16du" xmlns:w16sdtdh="http://schemas.microsoft.com/office/word/2020/wordml/sdtdatahash" xmlns:w16se="http://schemas.microsoft.com/office/word/2015/wordml/symex" xmlns:wpg="http://schemas.microsoft.com/office/word/2010/wordprocessingGroup" xmlns:wpi="http://schemas.microsoft.com/office/word/2010/wordprocessingInk" xmlns:wne="http://schemas.microsoft.com/office/word/2006/wordml" xmlns:wps="http://schemas.microsoft.com/office/word/2010/wordprocessingShape" mc:Ignorable="w14 w15 w16se w16cid w16 w16cex w16sdtdh w16du wp14">
   <w:abstractNum w:abstractNumId="0" w15:restartNumberingAfterBreak="0">
     <w:nsid w:val="FFFFFF7C"/>
     <w:multiLevelType w:val="singleLevel"/>
@@ -12614,7 +12654,7 @@
 </file>
 
 <file path=word/styles.xml><?xml version="1.0" encoding="utf-8"?>
-<w:styles xmlns:mc="http://schemas.openxmlformats.org/markup-compatibility/2006" xmlns:r="http://schemas.openxmlformats.org/officeDocument/2006/relationships" xmlns:w="http://schemas.openxmlformats.org/wordprocessingml/2006/main" xmlns:w14="http://schemas.microsoft.com/office/word/2010/wordml" xmlns:w15="http://schemas.microsoft.com/office/word/2012/wordml" xmlns:w16cex="http://schemas.microsoft.com/office/word/2018/wordml/cex" xmlns:w16cid="http://schemas.microsoft.com/office/word/2016/wordml/cid" xmlns:w16="http://schemas.microsoft.com/office/word/2018/wordml" xmlns:w16sdtdh="http://schemas.microsoft.com/office/word/2020/wordml/sdtdatahash" xmlns:w16se="http://schemas.microsoft.com/office/word/2015/wordml/symex" mc:Ignorable="w14 w15 w16se w16cid w16 w16cex w16sdtdh">
+<w:styles xmlns:mc="http://schemas.openxmlformats.org/markup-compatibility/2006" xmlns:r="http://schemas.openxmlformats.org/officeDocument/2006/relationships" xmlns:w="http://schemas.openxmlformats.org/wordprocessingml/2006/main" xmlns:w14="http://schemas.microsoft.com/office/word/2010/wordml" xmlns:w15="http://schemas.microsoft.com/office/word/2012/wordml" xmlns:w16cex="http://schemas.microsoft.com/office/word/2018/wordml/cex" xmlns:w16cid="http://schemas.microsoft.com/office/word/2016/wordml/cid" xmlns:w16="http://schemas.microsoft.com/office/word/2018/wordml" xmlns:w16du="http://schemas.microsoft.com/office/word/2023/wordml/word16du" xmlns:w16sdtdh="http://schemas.microsoft.com/office/word/2020/wordml/sdtdatahash" xmlns:w16se="http://schemas.microsoft.com/office/word/2015/wordml/symex" mc:Ignorable="w14 w15 w16se w16cid w16 w16cex w16sdtdh w16du">
   <w:docDefaults>
     <w:rPrDefault>
       <w:rPr>
@@ -13678,11 +13718,11 @@
     <w:uiPriority w:val="39"/>
     <w:unhideWhenUsed/>
     <w:qFormat/>
-    <w:rsid w:val="00E12099"/>
+    <w:rsid w:val="003F7AEC"/>
     <w:pPr>
       <w:tabs>
         <w:tab w:val="left" w:pos="567"/>
-        <w:tab w:val="right" w:leader="dot" w:pos="8148"/>
+        <w:tab w:val="right" w:leader="dot" w:pos="6974"/>
       </w:tabs>
       <w:spacing w:before="60" w:line="245" w:lineRule="auto"/>
     </w:pPr>

</xml_diff>